<commit_message>
fix the search bug and eslint errors
</commit_message>
<xml_diff>
--- a/Unitoto-document/接口文档.docx
+++ b/Unitoto-document/接口文档.docx
@@ -15399,7 +15399,21 @@
         <w:rPr>
           <w:rFonts w:eastAsiaTheme="minorEastAsia"/>
         </w:rPr>
-        <w:t>getUserByUsername.do</w:t>
+        <w:t>getUserByUser</w:t>
+      </w:r>
+      <w:r>
+        <w:rPr>
+          <w:rFonts w:eastAsiaTheme="minorEastAsia"/>
+        </w:rPr>
+        <w:t>N</w:t>
+      </w:r>
+      <w:bookmarkStart w:id="0" w:name="_GoBack"/>
+      <w:bookmarkEnd w:id="0"/>
+      <w:r>
+        <w:rPr>
+          <w:rFonts w:eastAsiaTheme="minorEastAsia"/>
+        </w:rPr>
+        <w:t>ame.do</w:t>
       </w:r>
     </w:p>
     <w:p>
@@ -15668,8 +15682,6 @@
               </w:rPr>
               <w:t>u</w:t>
             </w:r>
-            <w:bookmarkStart w:id="0" w:name="_GoBack"/>
-            <w:bookmarkEnd w:id="0"/>
             <w:r>
               <w:rPr>
                 <w:rFonts w:eastAsiaTheme="minorEastAsia"/>

</xml_diff>